<commit_message>
started first section of test and replaced file
</commit_message>
<xml_diff>
--- a/docs/TestPlan 1.0.docx
+++ b/docs/TestPlan 1.0.docx
@@ -2,323 +2,1214 @@
 <file path=word/document.xml><?xml version="1.0" encoding="utf-8"?>
 <w:document xmlns:wpc="http://schemas.microsoft.com/office/word/2010/wordprocessingCanvas" xmlns:cx="http://schemas.microsoft.com/office/drawing/2014/chartex" xmlns:mc="http://schemas.openxmlformats.org/markup-compatibility/2006" xmlns:o="urn:schemas-microsoft-com:office:office" xmlns:r="http://schemas.openxmlformats.org/officeDocument/2006/relationships" xmlns:m="http://schemas.openxmlformats.org/officeDocument/2006/math" xmlns:v="urn:schemas-microsoft-com:vml" xmlns:wp14="http://schemas.microsoft.com/office/word/2010/wordprocessingDrawing" xmlns:wp="http://schemas.openxmlformats.org/drawingml/2006/wordprocessingDrawing" xmlns:w10="urn:schemas-microsoft-com:office:word" xmlns:w="http://schemas.openxmlformats.org/wordprocessingml/2006/main" xmlns:w14="http://schemas.microsoft.com/office/word/2010/wordml" xmlns:w15="http://schemas.microsoft.com/office/word/2012/wordml" xmlns:w16se="http://schemas.microsoft.com/office/word/2015/wordml/symex" xmlns:wpg="http://schemas.microsoft.com/office/word/2010/wordprocessingGroup" xmlns:wpi="http://schemas.microsoft.com/office/word/2010/wordprocessingInk" xmlns:wne="http://schemas.microsoft.com/office/word/2006/wordml" xmlns:wps="http://schemas.microsoft.com/office/word/2010/wordprocessingShape" mc:Ignorable="w14 w15 w16se wp14">
   <w:body>
+    <w:tbl>
+      <w:tblPr>
+        <w:tblStyle w:val="TableGrid"/>
+        <w:tblW w:w="13675" w:type="dxa"/>
+        <w:tblLook w:val="04A0" w:firstRow="1" w:lastRow="0" w:firstColumn="1" w:lastColumn="0" w:noHBand="0" w:noVBand="1"/>
+      </w:tblPr>
+      <w:tblGrid>
+        <w:gridCol w:w="1132"/>
+        <w:gridCol w:w="3909"/>
+        <w:gridCol w:w="1318"/>
+        <w:gridCol w:w="1556"/>
+        <w:gridCol w:w="1440"/>
+        <w:gridCol w:w="4320"/>
+      </w:tblGrid>
+      <w:tr>
+        <w:trPr>
+          <w:trHeight w:val="350"/>
+        </w:trPr>
+        <w:tc>
+          <w:tcPr>
+            <w:tcW w:w="1132" w:type="dxa"/>
+          </w:tcPr>
+          <w:p>
+            <w:pPr>
+              <w:jc w:val="center"/>
+              <w:rPr>
+                <w:b/>
+                <w:bCs/>
+              </w:rPr>
+            </w:pPr>
+            <w:bookmarkStart w:id="0" w:name="_GoBack"/>
+            <w:bookmarkEnd w:id="0"/>
+            <w:r>
+              <w:rPr>
+                <w:b/>
+                <w:bCs/>
+              </w:rPr>
+              <w:t>Item</w:t>
+            </w:r>
+          </w:p>
+        </w:tc>
+        <w:tc>
+          <w:tcPr>
+            <w:tcW w:w="3909" w:type="dxa"/>
+          </w:tcPr>
+          <w:p>
+            <w:pPr>
+              <w:jc w:val="center"/>
+              <w:rPr>
+                <w:b/>
+                <w:bCs/>
+              </w:rPr>
+            </w:pPr>
+            <w:r>
+              <w:rPr>
+                <w:b/>
+                <w:bCs/>
+              </w:rPr>
+              <w:t>Description</w:t>
+            </w:r>
+          </w:p>
+        </w:tc>
+        <w:tc>
+          <w:tcPr>
+            <w:tcW w:w="1318" w:type="dxa"/>
+          </w:tcPr>
+          <w:p>
+            <w:pPr>
+              <w:jc w:val="center"/>
+              <w:rPr>
+                <w:b/>
+                <w:bCs/>
+              </w:rPr>
+            </w:pPr>
+            <w:r>
+              <w:rPr>
+                <w:b/>
+                <w:bCs/>
+              </w:rPr>
+              <w:t>Responsible</w:t>
+            </w:r>
+          </w:p>
+          <w:p>
+            <w:pPr>
+              <w:jc w:val="center"/>
+              <w:rPr>
+                <w:b/>
+                <w:bCs/>
+              </w:rPr>
+            </w:pPr>
+            <w:r>
+              <w:rPr>
+                <w:b/>
+                <w:bCs/>
+              </w:rPr>
+              <w:t>Developer</w:t>
+            </w:r>
+          </w:p>
+        </w:tc>
+        <w:tc>
+          <w:tcPr>
+            <w:tcW w:w="1556" w:type="dxa"/>
+          </w:tcPr>
+          <w:p>
+            <w:pPr>
+              <w:jc w:val="center"/>
+              <w:rPr>
+                <w:b/>
+                <w:bCs/>
+              </w:rPr>
+            </w:pPr>
+            <w:r>
+              <w:rPr>
+                <w:b/>
+                <w:bCs/>
+              </w:rPr>
+              <w:t>ECD*</w:t>
+            </w:r>
+          </w:p>
+        </w:tc>
+        <w:tc>
+          <w:tcPr>
+            <w:tcW w:w="1440" w:type="dxa"/>
+          </w:tcPr>
+          <w:p>
+            <w:pPr>
+              <w:jc w:val="center"/>
+              <w:rPr>
+                <w:b/>
+                <w:bCs/>
+              </w:rPr>
+            </w:pPr>
+            <w:r>
+              <w:rPr>
+                <w:b/>
+                <w:bCs/>
+              </w:rPr>
+              <w:t>STATUS</w:t>
+            </w:r>
+            <w:r>
+              <w:rPr>
+                <w:b/>
+                <w:bCs/>
+              </w:rPr>
+              <w:t>**</w:t>
+            </w:r>
+          </w:p>
+        </w:tc>
+        <w:tc>
+          <w:tcPr>
+            <w:tcW w:w="4320" w:type="dxa"/>
+          </w:tcPr>
+          <w:p>
+            <w:pPr>
+              <w:jc w:val="center"/>
+              <w:rPr>
+                <w:b/>
+                <w:bCs/>
+              </w:rPr>
+            </w:pPr>
+            <w:r>
+              <w:rPr>
+                <w:b/>
+                <w:bCs/>
+              </w:rPr>
+              <w:t>Comments</w:t>
+            </w:r>
+          </w:p>
+        </w:tc>
+      </w:tr>
+      <w:tr>
+        <w:trPr>
+          <w:trHeight w:val="350"/>
+        </w:trPr>
+        <w:tc>
+          <w:tcPr>
+            <w:tcW w:w="1132" w:type="dxa"/>
+            <w:shd w:val="clear" w:color="auto" w:fill="auto"/>
+          </w:tcPr>
+          <w:p>
+            <w:r>
+              <w:t>1</w:t>
+            </w:r>
+          </w:p>
+        </w:tc>
+        <w:tc>
+          <w:tcPr>
+            <w:tcW w:w="3909" w:type="dxa"/>
+            <w:shd w:val="clear" w:color="auto" w:fill="auto"/>
+          </w:tcPr>
+          <w:p>
+            <w:r>
+              <w:t>The basics of an app must be created. The basic setup of an android app</w:t>
+            </w:r>
+          </w:p>
+        </w:tc>
+        <w:tc>
+          <w:tcPr>
+            <w:tcW w:w="1318" w:type="dxa"/>
+            <w:vMerge w:val="restart"/>
+            <w:shd w:val="clear" w:color="auto" w:fill="auto"/>
+          </w:tcPr>
+          <w:p>
+            <w:r>
+              <w:t>Kayla</w:t>
+            </w:r>
+          </w:p>
+        </w:tc>
+        <w:tc>
+          <w:tcPr>
+            <w:tcW w:w="1556" w:type="dxa"/>
+            <w:shd w:val="clear" w:color="auto" w:fill="auto"/>
+          </w:tcPr>
+          <w:p>
+            <w:r>
+              <w:t>9/26/25</w:t>
+            </w:r>
+          </w:p>
+        </w:tc>
+        <w:tc>
+          <w:tcPr>
+            <w:tcW w:w="1440" w:type="dxa"/>
+            <w:shd w:val="clear" w:color="auto" w:fill="auto"/>
+          </w:tcPr>
+          <w:p>
+            <w:r>
+              <w:t>In progress</w:t>
+            </w:r>
+          </w:p>
+        </w:tc>
+        <w:tc>
+          <w:tcPr>
+            <w:tcW w:w="4320" w:type="dxa"/>
+            <w:shd w:val="clear" w:color="auto" w:fill="auto"/>
+          </w:tcPr>
+          <w:p/>
+        </w:tc>
+      </w:tr>
+      <w:tr>
+        <w:trPr>
+          <w:trHeight w:val="350"/>
+        </w:trPr>
+        <w:tc>
+          <w:tcPr>
+            <w:tcW w:w="1132" w:type="dxa"/>
+            <w:shd w:val="clear" w:color="auto" w:fill="auto"/>
+          </w:tcPr>
+          <w:p>
+            <w:r>
+              <w:t>2</w:t>
+            </w:r>
+          </w:p>
+        </w:tc>
+        <w:tc>
+          <w:tcPr>
+            <w:tcW w:w="3909" w:type="dxa"/>
+            <w:shd w:val="clear" w:color="auto" w:fill="auto"/>
+          </w:tcPr>
+          <w:p>
+            <w:r>
+              <w:t>The app must be tested to be able to use music from users playlist and access all songs</w:t>
+            </w:r>
+          </w:p>
+        </w:tc>
+        <w:tc>
+          <w:tcPr>
+            <w:tcW w:w="1318" w:type="dxa"/>
+            <w:vMerge/>
+            <w:shd w:val="clear" w:color="auto" w:fill="auto"/>
+          </w:tcPr>
+          <w:p/>
+        </w:tc>
+        <w:tc>
+          <w:tcPr>
+            <w:tcW w:w="1556" w:type="dxa"/>
+            <w:shd w:val="clear" w:color="auto" w:fill="auto"/>
+          </w:tcPr>
+          <w:p>
+            <w:r>
+              <w:t>10/3/25</w:t>
+            </w:r>
+          </w:p>
+        </w:tc>
+        <w:tc>
+          <w:tcPr>
+            <w:tcW w:w="1440" w:type="dxa"/>
+            <w:shd w:val="clear" w:color="auto" w:fill="auto"/>
+          </w:tcPr>
+          <w:p>
+            <w:r>
+              <w:t>Not Started</w:t>
+            </w:r>
+          </w:p>
+        </w:tc>
+        <w:tc>
+          <w:tcPr>
+            <w:tcW w:w="4320" w:type="dxa"/>
+            <w:shd w:val="clear" w:color="auto" w:fill="auto"/>
+          </w:tcPr>
+          <w:p>
+            <w:r>
+              <w:t>May need to add music to laptop first before testing on a mobile device</w:t>
+            </w:r>
+          </w:p>
+        </w:tc>
+      </w:tr>
+      <w:tr>
+        <w:trPr>
+          <w:trHeight w:val="350"/>
+        </w:trPr>
+        <w:tc>
+          <w:tcPr>
+            <w:tcW w:w="1132" w:type="dxa"/>
+            <w:shd w:val="clear" w:color="auto" w:fill="auto"/>
+          </w:tcPr>
+          <w:p>
+            <w:r>
+              <w:t>3</w:t>
+            </w:r>
+          </w:p>
+        </w:tc>
+        <w:tc>
+          <w:tcPr>
+            <w:tcW w:w="3909" w:type="dxa"/>
+            <w:shd w:val="clear" w:color="auto" w:fill="auto"/>
+          </w:tcPr>
+          <w:p>
+            <w:r>
+              <w:t>The app must ask permission to use the users music first after making sure it works at all</w:t>
+            </w:r>
+          </w:p>
+        </w:tc>
+        <w:tc>
+          <w:tcPr>
+            <w:tcW w:w="1318" w:type="dxa"/>
+            <w:vMerge/>
+            <w:shd w:val="clear" w:color="auto" w:fill="auto"/>
+          </w:tcPr>
+          <w:p/>
+        </w:tc>
+        <w:tc>
+          <w:tcPr>
+            <w:tcW w:w="1556" w:type="dxa"/>
+            <w:shd w:val="clear" w:color="auto" w:fill="auto"/>
+          </w:tcPr>
+          <w:p>
+            <w:r>
+              <w:t>10/10/25</w:t>
+            </w:r>
+          </w:p>
+        </w:tc>
+        <w:tc>
+          <w:tcPr>
+            <w:tcW w:w="1440" w:type="dxa"/>
+            <w:shd w:val="clear" w:color="auto" w:fill="auto"/>
+          </w:tcPr>
+          <w:p>
+            <w:r>
+              <w:t>Not Started</w:t>
+            </w:r>
+          </w:p>
+        </w:tc>
+        <w:tc>
+          <w:tcPr>
+            <w:tcW w:w="4320" w:type="dxa"/>
+            <w:shd w:val="clear" w:color="auto" w:fill="auto"/>
+          </w:tcPr>
+          <w:p>
+            <w:r>
+              <w:t>Might be an issue testing when not moved to mobile app yet</w:t>
+            </w:r>
+            <w:r>
+              <w:t xml:space="preserve"> so </w:t>
+            </w:r>
+            <w:proofErr w:type="spellStart"/>
+            <w:r>
+              <w:t>skippable</w:t>
+            </w:r>
+            <w:proofErr w:type="spellEnd"/>
+          </w:p>
+        </w:tc>
+      </w:tr>
+      <w:tr>
+        <w:trPr>
+          <w:trHeight w:val="350"/>
+        </w:trPr>
+        <w:tc>
+          <w:tcPr>
+            <w:tcW w:w="1132" w:type="dxa"/>
+            <w:shd w:val="clear" w:color="auto" w:fill="auto"/>
+          </w:tcPr>
+          <w:p>
+            <w:r>
+              <w:t>4</w:t>
+            </w:r>
+          </w:p>
+        </w:tc>
+        <w:tc>
+          <w:tcPr>
+            <w:tcW w:w="3909" w:type="dxa"/>
+            <w:shd w:val="clear" w:color="auto" w:fill="auto"/>
+          </w:tcPr>
+          <w:p>
+            <w:r>
+              <w:t>Should work like a music player with music name orders, repeat and random functions.</w:t>
+            </w:r>
+          </w:p>
+        </w:tc>
+        <w:tc>
+          <w:tcPr>
+            <w:tcW w:w="1318" w:type="dxa"/>
+            <w:vMerge/>
+            <w:shd w:val="clear" w:color="auto" w:fill="auto"/>
+          </w:tcPr>
+          <w:p/>
+        </w:tc>
+        <w:tc>
+          <w:tcPr>
+            <w:tcW w:w="1556" w:type="dxa"/>
+            <w:shd w:val="clear" w:color="auto" w:fill="auto"/>
+          </w:tcPr>
+          <w:p>
+            <w:r>
+              <w:t>10/17/25</w:t>
+            </w:r>
+          </w:p>
+        </w:tc>
+        <w:tc>
+          <w:tcPr>
+            <w:tcW w:w="1440" w:type="dxa"/>
+            <w:shd w:val="clear" w:color="auto" w:fill="auto"/>
+          </w:tcPr>
+          <w:p>
+            <w:r>
+              <w:t>Not Started</w:t>
+            </w:r>
+          </w:p>
+        </w:tc>
+        <w:tc>
+          <w:tcPr>
+            <w:tcW w:w="4320" w:type="dxa"/>
+            <w:shd w:val="clear" w:color="auto" w:fill="auto"/>
+          </w:tcPr>
+          <w:p/>
+        </w:tc>
+      </w:tr>
+      <w:tr>
+        <w:trPr>
+          <w:trHeight w:val="350"/>
+        </w:trPr>
+        <w:tc>
+          <w:tcPr>
+            <w:tcW w:w="1132" w:type="dxa"/>
+            <w:shd w:val="clear" w:color="auto" w:fill="auto"/>
+          </w:tcPr>
+          <w:p>
+            <w:r>
+              <w:t>5</w:t>
+            </w:r>
+          </w:p>
+        </w:tc>
+        <w:tc>
+          <w:tcPr>
+            <w:tcW w:w="3909" w:type="dxa"/>
+            <w:shd w:val="clear" w:color="auto" w:fill="auto"/>
+          </w:tcPr>
+          <w:p>
+            <w:r>
+              <w:t>Should allow user to see information per song like a regular music play like artist and album</w:t>
+            </w:r>
+          </w:p>
+        </w:tc>
+        <w:tc>
+          <w:tcPr>
+            <w:tcW w:w="1318" w:type="dxa"/>
+            <w:vMerge/>
+            <w:shd w:val="clear" w:color="auto" w:fill="auto"/>
+          </w:tcPr>
+          <w:p/>
+        </w:tc>
+        <w:tc>
+          <w:tcPr>
+            <w:tcW w:w="1556" w:type="dxa"/>
+            <w:shd w:val="clear" w:color="auto" w:fill="auto"/>
+          </w:tcPr>
+          <w:p>
+            <w:r>
+              <w:t>10/24/25</w:t>
+            </w:r>
+          </w:p>
+        </w:tc>
+        <w:tc>
+          <w:tcPr>
+            <w:tcW w:w="1440" w:type="dxa"/>
+            <w:shd w:val="clear" w:color="auto" w:fill="auto"/>
+          </w:tcPr>
+          <w:p>
+            <w:r>
+              <w:t>Not Started</w:t>
+            </w:r>
+          </w:p>
+        </w:tc>
+        <w:tc>
+          <w:tcPr>
+            <w:tcW w:w="4320" w:type="dxa"/>
+            <w:shd w:val="clear" w:color="auto" w:fill="auto"/>
+          </w:tcPr>
+          <w:p/>
+        </w:tc>
+      </w:tr>
+      <w:tr>
+        <w:trPr>
+          <w:trHeight w:val="350"/>
+        </w:trPr>
+        <w:tc>
+          <w:tcPr>
+            <w:tcW w:w="1132" w:type="dxa"/>
+            <w:shd w:val="clear" w:color="auto" w:fill="auto"/>
+          </w:tcPr>
+          <w:p>
+            <w:r>
+              <w:t>6</w:t>
+            </w:r>
+          </w:p>
+        </w:tc>
+        <w:tc>
+          <w:tcPr>
+            <w:tcW w:w="3909" w:type="dxa"/>
+            <w:shd w:val="clear" w:color="auto" w:fill="auto"/>
+          </w:tcPr>
+          <w:p>
+            <w:r>
+              <w:t>Should allow user to change pitch and tempo</w:t>
+            </w:r>
+          </w:p>
+        </w:tc>
+        <w:tc>
+          <w:tcPr>
+            <w:tcW w:w="1318" w:type="dxa"/>
+            <w:vMerge/>
+            <w:shd w:val="clear" w:color="auto" w:fill="auto"/>
+          </w:tcPr>
+          <w:p/>
+        </w:tc>
+        <w:tc>
+          <w:tcPr>
+            <w:tcW w:w="1556" w:type="dxa"/>
+            <w:shd w:val="clear" w:color="auto" w:fill="auto"/>
+          </w:tcPr>
+          <w:p>
+            <w:r>
+              <w:t>11/14/25</w:t>
+            </w:r>
+          </w:p>
+        </w:tc>
+        <w:tc>
+          <w:tcPr>
+            <w:tcW w:w="1440" w:type="dxa"/>
+            <w:shd w:val="clear" w:color="auto" w:fill="auto"/>
+          </w:tcPr>
+          <w:p>
+            <w:r>
+              <w:t>Not Started</w:t>
+            </w:r>
+          </w:p>
+        </w:tc>
+        <w:tc>
+          <w:tcPr>
+            <w:tcW w:w="4320" w:type="dxa"/>
+            <w:shd w:val="clear" w:color="auto" w:fill="auto"/>
+          </w:tcPr>
+          <w:p/>
+        </w:tc>
+      </w:tr>
+      <w:tr>
+        <w:trPr>
+          <w:trHeight w:val="350"/>
+        </w:trPr>
+        <w:tc>
+          <w:tcPr>
+            <w:tcW w:w="1132" w:type="dxa"/>
+            <w:shd w:val="clear" w:color="auto" w:fill="auto"/>
+          </w:tcPr>
+          <w:p>
+            <w:r>
+              <w:t>7</w:t>
+            </w:r>
+          </w:p>
+        </w:tc>
+        <w:tc>
+          <w:tcPr>
+            <w:tcW w:w="3909" w:type="dxa"/>
+            <w:shd w:val="clear" w:color="auto" w:fill="auto"/>
+          </w:tcPr>
+          <w:p>
+            <w:r>
+              <w:t>Should erase edits to song once the tempo and/or pitch is reset</w:t>
+            </w:r>
+          </w:p>
+        </w:tc>
+        <w:tc>
+          <w:tcPr>
+            <w:tcW w:w="1318" w:type="dxa"/>
+            <w:vMerge/>
+            <w:shd w:val="clear" w:color="auto" w:fill="auto"/>
+          </w:tcPr>
+          <w:p/>
+        </w:tc>
+        <w:tc>
+          <w:tcPr>
+            <w:tcW w:w="1556" w:type="dxa"/>
+            <w:shd w:val="clear" w:color="auto" w:fill="auto"/>
+          </w:tcPr>
+          <w:p>
+            <w:r>
+              <w:t>11/21/25</w:t>
+            </w:r>
+          </w:p>
+        </w:tc>
+        <w:tc>
+          <w:tcPr>
+            <w:tcW w:w="1440" w:type="dxa"/>
+            <w:shd w:val="clear" w:color="auto" w:fill="auto"/>
+          </w:tcPr>
+          <w:p>
+            <w:r>
+              <w:t>Not Started</w:t>
+            </w:r>
+          </w:p>
+        </w:tc>
+        <w:tc>
+          <w:tcPr>
+            <w:tcW w:w="4320" w:type="dxa"/>
+            <w:shd w:val="clear" w:color="auto" w:fill="auto"/>
+          </w:tcPr>
+          <w:p/>
+        </w:tc>
+      </w:tr>
+      <w:tr>
+        <w:trPr>
+          <w:trHeight w:val="350"/>
+        </w:trPr>
+        <w:tc>
+          <w:tcPr>
+            <w:tcW w:w="1132" w:type="dxa"/>
+            <w:shd w:val="clear" w:color="auto" w:fill="auto"/>
+          </w:tcPr>
+          <w:p>
+            <w:r>
+              <w:t>8</w:t>
+            </w:r>
+          </w:p>
+        </w:tc>
+        <w:tc>
+          <w:tcPr>
+            <w:tcW w:w="3909" w:type="dxa"/>
+            <w:shd w:val="clear" w:color="auto" w:fill="auto"/>
+          </w:tcPr>
+          <w:p>
+            <w:r>
+              <w:t>Should have a function to clip present song at any time within the song</w:t>
+            </w:r>
+          </w:p>
+        </w:tc>
+        <w:tc>
+          <w:tcPr>
+            <w:tcW w:w="1318" w:type="dxa"/>
+            <w:vMerge/>
+            <w:shd w:val="clear" w:color="auto" w:fill="auto"/>
+          </w:tcPr>
+          <w:p/>
+        </w:tc>
+        <w:tc>
+          <w:tcPr>
+            <w:tcW w:w="1556" w:type="dxa"/>
+            <w:shd w:val="clear" w:color="auto" w:fill="auto"/>
+          </w:tcPr>
+          <w:p>
+            <w:r>
+              <w:t>11/28/25</w:t>
+            </w:r>
+          </w:p>
+        </w:tc>
+        <w:tc>
+          <w:tcPr>
+            <w:tcW w:w="1440" w:type="dxa"/>
+            <w:shd w:val="clear" w:color="auto" w:fill="auto"/>
+          </w:tcPr>
+          <w:p>
+            <w:r>
+              <w:t>Not Started</w:t>
+            </w:r>
+          </w:p>
+        </w:tc>
+        <w:tc>
+          <w:tcPr>
+            <w:tcW w:w="4320" w:type="dxa"/>
+            <w:shd w:val="clear" w:color="auto" w:fill="auto"/>
+          </w:tcPr>
+          <w:p/>
+        </w:tc>
+      </w:tr>
+      <w:tr>
+        <w:trPr>
+          <w:trHeight w:val="350"/>
+        </w:trPr>
+        <w:tc>
+          <w:tcPr>
+            <w:tcW w:w="1132" w:type="dxa"/>
+            <w:shd w:val="clear" w:color="auto" w:fill="auto"/>
+          </w:tcPr>
+          <w:p>
+            <w:r>
+              <w:t>9</w:t>
+            </w:r>
+          </w:p>
+        </w:tc>
+        <w:tc>
+          <w:tcPr>
+            <w:tcW w:w="3909" w:type="dxa"/>
+            <w:shd w:val="clear" w:color="auto" w:fill="auto"/>
+          </w:tcPr>
+          <w:p>
+            <w:r>
+              <w:t>Should be able to download songs once edited</w:t>
+            </w:r>
+          </w:p>
+        </w:tc>
+        <w:tc>
+          <w:tcPr>
+            <w:tcW w:w="1318" w:type="dxa"/>
+            <w:vMerge/>
+            <w:shd w:val="clear" w:color="auto" w:fill="auto"/>
+          </w:tcPr>
+          <w:p/>
+        </w:tc>
+        <w:tc>
+          <w:tcPr>
+            <w:tcW w:w="1556" w:type="dxa"/>
+            <w:shd w:val="clear" w:color="auto" w:fill="auto"/>
+          </w:tcPr>
+          <w:p>
+            <w:r>
+              <w:t>12/6/25</w:t>
+            </w:r>
+          </w:p>
+        </w:tc>
+        <w:tc>
+          <w:tcPr>
+            <w:tcW w:w="1440" w:type="dxa"/>
+            <w:shd w:val="clear" w:color="auto" w:fill="auto"/>
+          </w:tcPr>
+          <w:p>
+            <w:r>
+              <w:t>Not Started</w:t>
+            </w:r>
+          </w:p>
+        </w:tc>
+        <w:tc>
+          <w:tcPr>
+            <w:tcW w:w="4320" w:type="dxa"/>
+            <w:shd w:val="clear" w:color="auto" w:fill="auto"/>
+          </w:tcPr>
+          <w:p/>
+        </w:tc>
+      </w:tr>
+      <w:tr>
+        <w:trPr>
+          <w:trHeight w:val="350"/>
+        </w:trPr>
+        <w:tc>
+          <w:tcPr>
+            <w:tcW w:w="1132" w:type="dxa"/>
+            <w:shd w:val="clear" w:color="auto" w:fill="auto"/>
+          </w:tcPr>
+          <w:p>
+            <w:r>
+              <w:t>10</w:t>
+            </w:r>
+          </w:p>
+        </w:tc>
+        <w:tc>
+          <w:tcPr>
+            <w:tcW w:w="3909" w:type="dxa"/>
+            <w:shd w:val="clear" w:color="auto" w:fill="auto"/>
+          </w:tcPr>
+          <w:p>
+            <w:r>
+              <w:t>Help button for ease of use</w:t>
+            </w:r>
+          </w:p>
+        </w:tc>
+        <w:tc>
+          <w:tcPr>
+            <w:tcW w:w="1318" w:type="dxa"/>
+            <w:vMerge/>
+            <w:shd w:val="clear" w:color="auto" w:fill="auto"/>
+          </w:tcPr>
+          <w:p/>
+        </w:tc>
+        <w:tc>
+          <w:tcPr>
+            <w:tcW w:w="1556" w:type="dxa"/>
+            <w:shd w:val="clear" w:color="auto" w:fill="auto"/>
+          </w:tcPr>
+          <w:p>
+            <w:r>
+              <w:t>12/20/25</w:t>
+            </w:r>
+          </w:p>
+        </w:tc>
+        <w:tc>
+          <w:tcPr>
+            <w:tcW w:w="1440" w:type="dxa"/>
+            <w:shd w:val="clear" w:color="auto" w:fill="auto"/>
+          </w:tcPr>
+          <w:p>
+            <w:r>
+              <w:t>Not Started</w:t>
+            </w:r>
+          </w:p>
+        </w:tc>
+        <w:tc>
+          <w:tcPr>
+            <w:tcW w:w="4320" w:type="dxa"/>
+            <w:shd w:val="clear" w:color="auto" w:fill="auto"/>
+          </w:tcPr>
+          <w:p>
+            <w:r>
+              <w:t>Less important from here down to be done by the end of semester.</w:t>
+            </w:r>
+          </w:p>
+        </w:tc>
+      </w:tr>
+      <w:tr>
+        <w:trPr>
+          <w:trHeight w:val="350"/>
+        </w:trPr>
+        <w:tc>
+          <w:tcPr>
+            <w:tcW w:w="1132" w:type="dxa"/>
+            <w:shd w:val="clear" w:color="auto" w:fill="auto"/>
+          </w:tcPr>
+          <w:p>
+            <w:r>
+              <w:t>11</w:t>
+            </w:r>
+          </w:p>
+        </w:tc>
+        <w:tc>
+          <w:tcPr>
+            <w:tcW w:w="3909" w:type="dxa"/>
+            <w:shd w:val="clear" w:color="auto" w:fill="auto"/>
+          </w:tcPr>
+          <w:p>
+            <w:r>
+              <w:t xml:space="preserve">Shift to </w:t>
+            </w:r>
+            <w:r>
+              <w:t>nonfunctional</w:t>
+            </w:r>
+            <w:r>
+              <w:t xml:space="preserve"> elements and focus on app design by choosing a theme for app</w:t>
+            </w:r>
+          </w:p>
+        </w:tc>
+        <w:tc>
+          <w:tcPr>
+            <w:tcW w:w="1318" w:type="dxa"/>
+            <w:vMerge/>
+            <w:shd w:val="clear" w:color="auto" w:fill="auto"/>
+          </w:tcPr>
+          <w:p/>
+        </w:tc>
+        <w:tc>
+          <w:tcPr>
+            <w:tcW w:w="1556" w:type="dxa"/>
+            <w:shd w:val="clear" w:color="auto" w:fill="auto"/>
+          </w:tcPr>
+          <w:p>
+            <w:r>
+              <w:t>1/9/26</w:t>
+            </w:r>
+          </w:p>
+        </w:tc>
+        <w:tc>
+          <w:tcPr>
+            <w:tcW w:w="1440" w:type="dxa"/>
+            <w:shd w:val="clear" w:color="auto" w:fill="auto"/>
+          </w:tcPr>
+          <w:p>
+            <w:r>
+              <w:t>Not Started</w:t>
+            </w:r>
+          </w:p>
+        </w:tc>
+        <w:tc>
+          <w:tcPr>
+            <w:tcW w:w="4320" w:type="dxa"/>
+            <w:shd w:val="clear" w:color="auto" w:fill="auto"/>
+          </w:tcPr>
+          <w:p/>
+        </w:tc>
+      </w:tr>
+      <w:tr>
+        <w:trPr>
+          <w:trHeight w:val="350"/>
+        </w:trPr>
+        <w:tc>
+          <w:tcPr>
+            <w:tcW w:w="1132" w:type="dxa"/>
+            <w:shd w:val="clear" w:color="auto" w:fill="auto"/>
+          </w:tcPr>
+          <w:p>
+            <w:r>
+              <w:t>12</w:t>
+            </w:r>
+          </w:p>
+        </w:tc>
+        <w:tc>
+          <w:tcPr>
+            <w:tcW w:w="3909" w:type="dxa"/>
+            <w:shd w:val="clear" w:color="auto" w:fill="auto"/>
+          </w:tcPr>
+          <w:p>
+            <w:r>
+              <w:t>Create multiple sections for the opening of the app, the cover, how to display the music, etc.</w:t>
+            </w:r>
+          </w:p>
+        </w:tc>
+        <w:tc>
+          <w:tcPr>
+            <w:tcW w:w="1318" w:type="dxa"/>
+            <w:vMerge/>
+            <w:shd w:val="clear" w:color="auto" w:fill="auto"/>
+          </w:tcPr>
+          <w:p/>
+        </w:tc>
+        <w:tc>
+          <w:tcPr>
+            <w:tcW w:w="1556" w:type="dxa"/>
+            <w:shd w:val="clear" w:color="auto" w:fill="auto"/>
+          </w:tcPr>
+          <w:p>
+            <w:r>
+              <w:t>1/23/26</w:t>
+            </w:r>
+          </w:p>
+        </w:tc>
+        <w:tc>
+          <w:tcPr>
+            <w:tcW w:w="1440" w:type="dxa"/>
+            <w:shd w:val="clear" w:color="auto" w:fill="auto"/>
+          </w:tcPr>
+          <w:p>
+            <w:r>
+              <w:t>Not Started</w:t>
+            </w:r>
+          </w:p>
+        </w:tc>
+        <w:tc>
+          <w:tcPr>
+            <w:tcW w:w="4320" w:type="dxa"/>
+            <w:shd w:val="clear" w:color="auto" w:fill="auto"/>
+          </w:tcPr>
+          <w:p/>
+        </w:tc>
+      </w:tr>
+      <w:tr>
+        <w:trPr>
+          <w:trHeight w:val="350"/>
+        </w:trPr>
+        <w:tc>
+          <w:tcPr>
+            <w:tcW w:w="1132" w:type="dxa"/>
+            <w:shd w:val="clear" w:color="auto" w:fill="auto"/>
+          </w:tcPr>
+          <w:p>
+            <w:r>
+              <w:t>13</w:t>
+            </w:r>
+          </w:p>
+        </w:tc>
+        <w:tc>
+          <w:tcPr>
+            <w:tcW w:w="3909" w:type="dxa"/>
+            <w:shd w:val="clear" w:color="auto" w:fill="auto"/>
+          </w:tcPr>
+          <w:p>
+            <w:r>
+              <w:t>Have a dark and light theme added</w:t>
+            </w:r>
+          </w:p>
+        </w:tc>
+        <w:tc>
+          <w:tcPr>
+            <w:tcW w:w="1318" w:type="dxa"/>
+            <w:vMerge/>
+            <w:shd w:val="clear" w:color="auto" w:fill="auto"/>
+          </w:tcPr>
+          <w:p/>
+        </w:tc>
+        <w:tc>
+          <w:tcPr>
+            <w:tcW w:w="1556" w:type="dxa"/>
+            <w:shd w:val="clear" w:color="auto" w:fill="auto"/>
+          </w:tcPr>
+          <w:p>
+            <w:r>
+              <w:t>2/13/26</w:t>
+            </w:r>
+          </w:p>
+        </w:tc>
+        <w:tc>
+          <w:tcPr>
+            <w:tcW w:w="1440" w:type="dxa"/>
+            <w:shd w:val="clear" w:color="auto" w:fill="auto"/>
+          </w:tcPr>
+          <w:p>
+            <w:r>
+              <w:t>Not Started</w:t>
+            </w:r>
+          </w:p>
+        </w:tc>
+        <w:tc>
+          <w:tcPr>
+            <w:tcW w:w="4320" w:type="dxa"/>
+            <w:shd w:val="clear" w:color="auto" w:fill="auto"/>
+          </w:tcPr>
+          <w:p/>
+        </w:tc>
+      </w:tr>
+      <w:tr>
+        <w:trPr>
+          <w:trHeight w:val="350"/>
+        </w:trPr>
+        <w:tc>
+          <w:tcPr>
+            <w:tcW w:w="1132" w:type="dxa"/>
+            <w:shd w:val="clear" w:color="auto" w:fill="auto"/>
+          </w:tcPr>
+          <w:p>
+            <w:r>
+              <w:t>14</w:t>
+            </w:r>
+          </w:p>
+        </w:tc>
+        <w:tc>
+          <w:tcPr>
+            <w:tcW w:w="3909" w:type="dxa"/>
+            <w:shd w:val="clear" w:color="auto" w:fill="auto"/>
+          </w:tcPr>
+          <w:p>
+            <w:r>
+              <w:t xml:space="preserve">Add other customization </w:t>
+            </w:r>
+            <w:r>
+              <w:t>functions</w:t>
+            </w:r>
+          </w:p>
+        </w:tc>
+        <w:tc>
+          <w:tcPr>
+            <w:tcW w:w="1318" w:type="dxa"/>
+            <w:vMerge/>
+            <w:shd w:val="clear" w:color="auto" w:fill="auto"/>
+          </w:tcPr>
+          <w:p/>
+        </w:tc>
+        <w:tc>
+          <w:tcPr>
+            <w:tcW w:w="1556" w:type="dxa"/>
+            <w:shd w:val="clear" w:color="auto" w:fill="auto"/>
+          </w:tcPr>
+          <w:p>
+            <w:r>
+              <w:t>2/27/26</w:t>
+            </w:r>
+          </w:p>
+        </w:tc>
+        <w:tc>
+          <w:tcPr>
+            <w:tcW w:w="1440" w:type="dxa"/>
+            <w:shd w:val="clear" w:color="auto" w:fill="auto"/>
+          </w:tcPr>
+          <w:p>
+            <w:r>
+              <w:t>Not Started</w:t>
+            </w:r>
+          </w:p>
+        </w:tc>
+        <w:tc>
+          <w:tcPr>
+            <w:tcW w:w="4320" w:type="dxa"/>
+            <w:shd w:val="clear" w:color="auto" w:fill="auto"/>
+          </w:tcPr>
+          <w:p/>
+        </w:tc>
+      </w:tr>
+    </w:tbl>
     <w:p>
       <w:r>
-        <w:t>Music_Editor-01-M-1.0</w:t>
+        <w:t>*ECD – Estimated Completion Date</w:t>
       </w:r>
     </w:p>
     <w:p>
       <w:r>
-        <w:t>TEST PLAN</w:t>
+        <w:t>**</w:t>
       </w:r>
-    </w:p>
-    <w:p>
       <w:r>
-        <w:t>The format and content of a software test plan vary depending on the processes, standards, and test</w:t>
-      </w:r>
-    </w:p>
-    <w:p>
-      <w:r>
-        <w:t>management tools being implemented. Nevertheless, the following format, which is based on IEEE</w:t>
-      </w:r>
-    </w:p>
-    <w:p>
-      <w:r>
-        <w:t>standard for software test documentation, provides a summary of what a test plan can/should contain.</w:t>
-      </w:r>
-    </w:p>
-    <w:p>
-      <w:bookmarkStart w:id="0" w:name="_GoBack"/>
-      <w:bookmarkEnd w:id="0"/>
-      <w:r>
-        <w:t>Introduction:</w:t>
-      </w:r>
-    </w:p>
-    <w:p>
-      <w:r>
-        <w:t>• Provide an overview of the test plan.</w:t>
-      </w:r>
-    </w:p>
-    <w:p>
-      <w:r>
-        <w:t>• Specify the goals/objectives.</w:t>
-      </w:r>
-    </w:p>
-    <w:p>
-      <w:r>
-        <w:t>• Specify any constraints.</w:t>
-      </w:r>
-    </w:p>
-    <w:p>
-      <w:r>
-        <w:t>References:</w:t>
-      </w:r>
-    </w:p>
-    <w:p>
-      <w:r>
-        <w:t>• List the related documents, with links to them if available, including the following:</w:t>
-      </w:r>
-    </w:p>
-    <w:p>
-      <w:r>
-        <w:t>o Project Plan (Updated and more detailed version of your proposal including a schedule).</w:t>
-      </w:r>
-    </w:p>
-    <w:p>
-      <w:r>
-        <w:t>o Any other useful information about the project.</w:t>
-      </w:r>
-    </w:p>
-    <w:p>
-      <w:r>
-        <w:t>Test Items:</w:t>
-      </w:r>
-    </w:p>
-    <w:p>
-      <w:r>
-        <w:t>• List the test items (software/products) and their versions.</w:t>
-      </w:r>
-    </w:p>
-    <w:p>
-      <w:r>
-        <w:t>Features to be Tested:</w:t>
-      </w:r>
-    </w:p>
-    <w:p>
-      <w:r>
-        <w:t>• List the features of the software/product to be tested.</w:t>
-      </w:r>
-    </w:p>
-    <w:p>
-      <w:r>
-        <w:t>• Provide references to the Requirements and/or Design specifications of the features to be tested</w:t>
-      </w:r>
-    </w:p>
-    <w:p>
-      <w:r>
-        <w:t>Features Not to Be Tested:</w:t>
-      </w:r>
-    </w:p>
-    <w:p>
-      <w:r>
-        <w:t>• List the features of the software/product which will not be tested.</w:t>
-      </w:r>
-    </w:p>
-    <w:p>
-      <w:r>
-        <w:t>• Specify the reasons these features won’t be tested.</w:t>
-      </w:r>
-    </w:p>
-    <w:p>
-      <w:r>
-        <w:t>Approach:</w:t>
-      </w:r>
-    </w:p>
-    <w:p>
-      <w:r>
-        <w:t>• Mention the overall approach to testing.</w:t>
-      </w:r>
-    </w:p>
-    <w:p>
-      <w:r>
-        <w:t>• Specify the testing levels [if it’s a Master Test Plan], the testing types, and the testing methods</w:t>
-      </w:r>
-    </w:p>
-    <w:p>
-      <w:r>
-        <w:t>[Manual/Automated; White Box/Black Box/Gray Box]</w:t>
-      </w:r>
-    </w:p>
-    <w:p>
-      <w:r>
-        <w:t>Item Pass/Fail Criteria:</w:t>
-      </w:r>
-    </w:p>
-    <w:p>
-      <w:r>
-        <w:t>• Specify the criteria that will be used to determine whether each test item (software/product) has</w:t>
-      </w:r>
-    </w:p>
-    <w:p>
-      <w:r>
-        <w:t>passed or failed testing.</w:t>
-      </w:r>
-    </w:p>
-    <w:p>
-      <w:r>
-        <w:t>Suspension Criteria and Resumption Requirements:</w:t>
-      </w:r>
-    </w:p>
-    <w:p>
-      <w:r>
-        <w:lastRenderedPageBreak/>
-        <w:t>• Specify criteria to be used to suspend the testing activity.</w:t>
-      </w:r>
-    </w:p>
-    <w:p>
-      <w:r>
-        <w:t>• Specify testing activities which must be redone when testing is resumed.</w:t>
-      </w:r>
-    </w:p>
-    <w:p>
-      <w:r>
-        <w:t>Test Deliverables:</w:t>
-      </w:r>
-    </w:p>
-    <w:p>
-      <w:r>
-        <w:t>• List test deliverables, and links to them if available, including the following:</w:t>
-      </w:r>
-    </w:p>
-    <w:p>
-      <w:r>
-        <w:t>o Test Plan (this document itself)</w:t>
-      </w:r>
-    </w:p>
-    <w:p>
-      <w:r>
-        <w:t>o Test Cases</w:t>
-      </w:r>
-    </w:p>
-    <w:p>
-      <w:r>
-        <w:t>o Test Scripts</w:t>
-      </w:r>
-    </w:p>
-    <w:p>
-      <w:r>
-        <w:t>o Defect/Enhancement Logs</w:t>
-      </w:r>
-    </w:p>
-    <w:p>
-      <w:r>
-        <w:t>o Test Reports</w:t>
-      </w:r>
-    </w:p>
-    <w:p>
-      <w:r>
-        <w:t>Test Environment:</w:t>
-      </w:r>
-    </w:p>
-    <w:p>
-      <w:r>
-        <w:t>• Specify the properties of test environment: hardware, software, network etc.</w:t>
-      </w:r>
-    </w:p>
-    <w:p>
-      <w:r>
-        <w:t>• List any testing or related tools.</w:t>
-      </w:r>
-    </w:p>
-    <w:p>
-      <w:r>
-        <w:t>Estimate:</w:t>
-      </w:r>
-    </w:p>
-    <w:p>
-      <w:r>
-        <w:t>• Provide a summary of test estimates (cost or effort) and/or provide a link to the detailed</w:t>
-      </w:r>
-    </w:p>
-    <w:p>
-      <w:r>
-        <w:t>estimation.</w:t>
-      </w:r>
-    </w:p>
-    <w:p>
-      <w:r>
-        <w:t>Schedule:</w:t>
-      </w:r>
-    </w:p>
-    <w:p>
-      <w:r>
-        <w:t>• Provide a summary of the schedule, specifying key test milestones, and/or provide a link to the</w:t>
-      </w:r>
-    </w:p>
-    <w:p>
-      <w:r>
-        <w:t>detailed schedule.</w:t>
-      </w:r>
-    </w:p>
-    <w:p>
-      <w:r>
-        <w:t>Staffing and Training Needs:</w:t>
-      </w:r>
-    </w:p>
-    <w:p>
-      <w:r>
-        <w:t>• Specify staffing needs by role and required skills.</w:t>
-      </w:r>
-    </w:p>
-    <w:p>
-      <w:r>
-        <w:t>• Identify training that is necessary to provide those skills, if not already acquired.</w:t>
-      </w:r>
-    </w:p>
-    <w:p>
-      <w:r>
-        <w:t>Responsibilities:</w:t>
-      </w:r>
-    </w:p>
-    <w:p>
-      <w:r>
-        <w:t>• List the responsibilities of each team/role/individual.</w:t>
-      </w:r>
-    </w:p>
-    <w:p>
-      <w:r>
-        <w:t>Risks:</w:t>
-      </w:r>
-    </w:p>
-    <w:p>
-      <w:r>
-        <w:t>• List the risks that have been identified.</w:t>
-      </w:r>
-    </w:p>
-    <w:p>
-      <w:r>
-        <w:t>• Specify the mitigation plan and the contingency plan for each risk.</w:t>
-      </w:r>
-    </w:p>
-    <w:p>
-      <w:r>
-        <w:t>Assumptions and Dependencies:</w:t>
-      </w:r>
-    </w:p>
-    <w:p>
-      <w:r>
-        <w:t>• List the assumptions that have been made during the preparation of this plan.</w:t>
-      </w:r>
-    </w:p>
-    <w:p>
-      <w:r>
-        <w:t>• List the dependencies.</w:t>
-      </w:r>
-    </w:p>
-    <w:p>
-      <w:r>
-        <w:lastRenderedPageBreak/>
-        <w:t>Approvals:</w:t>
-      </w:r>
-    </w:p>
-    <w:p>
-      <w:r>
-        <w:t>• Specify the names and roles of all persons who must approve the plan.</w:t>
-      </w:r>
-    </w:p>
-    <w:p>
-      <w:r>
-        <w:t>• Provide space for signatures and dates. (If the document is to be printed.)</w:t>
+        <w:t>Not Started, In Progress, or Completed</w:t>
       </w:r>
     </w:p>
     <w:sectPr>
-      <w:pgSz w:w="12240" w:h="15840"/>
-      <w:pgMar w:top="1440" w:right="1440" w:bottom="1440" w:left="1440" w:header="720" w:footer="720" w:gutter="0"/>
+      <w:headerReference w:type="default" r:id="rId6"/>
+      <w:pgSz w:w="15840" w:h="12240" w:orient="landscape"/>
+      <w:pgMar w:top="720" w:right="720" w:bottom="720" w:left="720" w:header="720" w:footer="720" w:gutter="0"/>
       <w:cols w:space="720"/>
       <w:docGrid w:linePitch="360"/>
     </w:sectPr>
   </w:body>
 </w:document>
+</file>
+
+<file path=word/endnotes.xml><?xml version="1.0" encoding="utf-8"?>
+<w:endnotes xmlns:wpc="http://schemas.microsoft.com/office/word/2010/wordprocessingCanvas" xmlns:cx="http://schemas.microsoft.com/office/drawing/2014/chartex" xmlns:mc="http://schemas.openxmlformats.org/markup-compatibility/2006" xmlns:o="urn:schemas-microsoft-com:office:office" xmlns:r="http://schemas.openxmlformats.org/officeDocument/2006/relationships" xmlns:m="http://schemas.openxmlformats.org/officeDocument/2006/math" xmlns:v="urn:schemas-microsoft-com:vml" xmlns:wp14="http://schemas.microsoft.com/office/word/2010/wordprocessingDrawing" xmlns:wp="http://schemas.openxmlformats.org/drawingml/2006/wordprocessingDrawing" xmlns:w10="urn:schemas-microsoft-com:office:word" xmlns:w="http://schemas.openxmlformats.org/wordprocessingml/2006/main" xmlns:w14="http://schemas.microsoft.com/office/word/2010/wordml" xmlns:w15="http://schemas.microsoft.com/office/word/2012/wordml" xmlns:w16se="http://schemas.microsoft.com/office/word/2015/wordml/symex" xmlns:wpg="http://schemas.microsoft.com/office/word/2010/wordprocessingGroup" xmlns:wpi="http://schemas.microsoft.com/office/word/2010/wordprocessingInk" xmlns:wne="http://schemas.microsoft.com/office/word/2006/wordml" xmlns:wps="http://schemas.microsoft.com/office/word/2010/wordprocessingShape" mc:Ignorable="w14 w15 w16se wp14">
+  <w:endnote w:type="separator" w:id="-1">
+    <w:p>
+      <w:pPr>
+        <w:spacing w:after="0" w:line="240" w:lineRule="auto"/>
+      </w:pPr>
+      <w:r>
+        <w:separator/>
+      </w:r>
+    </w:p>
+  </w:endnote>
+  <w:endnote w:type="continuationSeparator" w:id="0">
+    <w:p>
+      <w:pPr>
+        <w:spacing w:after="0" w:line="240" w:lineRule="auto"/>
+      </w:pPr>
+      <w:r>
+        <w:continuationSeparator/>
+      </w:r>
+    </w:p>
+  </w:endnote>
+</w:endnotes>
+</file>
+
+<file path=word/footnotes.xml><?xml version="1.0" encoding="utf-8"?>
+<w:footnotes xmlns:wpc="http://schemas.microsoft.com/office/word/2010/wordprocessingCanvas" xmlns:cx="http://schemas.microsoft.com/office/drawing/2014/chartex" xmlns:mc="http://schemas.openxmlformats.org/markup-compatibility/2006" xmlns:o="urn:schemas-microsoft-com:office:office" xmlns:r="http://schemas.openxmlformats.org/officeDocument/2006/relationships" xmlns:m="http://schemas.openxmlformats.org/officeDocument/2006/math" xmlns:v="urn:schemas-microsoft-com:vml" xmlns:wp14="http://schemas.microsoft.com/office/word/2010/wordprocessingDrawing" xmlns:wp="http://schemas.openxmlformats.org/drawingml/2006/wordprocessingDrawing" xmlns:w10="urn:schemas-microsoft-com:office:word" xmlns:w="http://schemas.openxmlformats.org/wordprocessingml/2006/main" xmlns:w14="http://schemas.microsoft.com/office/word/2010/wordml" xmlns:w15="http://schemas.microsoft.com/office/word/2012/wordml" xmlns:w16se="http://schemas.microsoft.com/office/word/2015/wordml/symex" xmlns:wpg="http://schemas.microsoft.com/office/word/2010/wordprocessingGroup" xmlns:wpi="http://schemas.microsoft.com/office/word/2010/wordprocessingInk" xmlns:wne="http://schemas.microsoft.com/office/word/2006/wordml" xmlns:wps="http://schemas.microsoft.com/office/word/2010/wordprocessingShape" mc:Ignorable="w14 w15 w16se wp14">
+  <w:footnote w:type="separator" w:id="-1">
+    <w:p>
+      <w:pPr>
+        <w:spacing w:after="0" w:line="240" w:lineRule="auto"/>
+      </w:pPr>
+      <w:r>
+        <w:separator/>
+      </w:r>
+    </w:p>
+  </w:footnote>
+  <w:footnote w:type="continuationSeparator" w:id="0">
+    <w:p>
+      <w:pPr>
+        <w:spacing w:after="0" w:line="240" w:lineRule="auto"/>
+      </w:pPr>
+      <w:r>
+        <w:continuationSeparator/>
+      </w:r>
+    </w:p>
+  </w:footnote>
+</w:footnotes>
+</file>
+
+<file path=word/header1.xml><?xml version="1.0" encoding="utf-8"?>
+<w:hdr xmlns:wpc="http://schemas.microsoft.com/office/word/2010/wordprocessingCanvas" xmlns:cx="http://schemas.microsoft.com/office/drawing/2014/chartex" xmlns:mc="http://schemas.openxmlformats.org/markup-compatibility/2006" xmlns:o="urn:schemas-microsoft-com:office:office" xmlns:r="http://schemas.openxmlformats.org/officeDocument/2006/relationships" xmlns:m="http://schemas.openxmlformats.org/officeDocument/2006/math" xmlns:v="urn:schemas-microsoft-com:vml" xmlns:wp14="http://schemas.microsoft.com/office/word/2010/wordprocessingDrawing" xmlns:wp="http://schemas.openxmlformats.org/drawingml/2006/wordprocessingDrawing" xmlns:w10="urn:schemas-microsoft-com:office:word" xmlns:w="http://schemas.openxmlformats.org/wordprocessingml/2006/main" xmlns:w14="http://schemas.microsoft.com/office/word/2010/wordml" xmlns:w15="http://schemas.microsoft.com/office/word/2012/wordml" xmlns:w16se="http://schemas.microsoft.com/office/word/2015/wordml/symex" xmlns:wpg="http://schemas.microsoft.com/office/word/2010/wordprocessingGroup" xmlns:wpi="http://schemas.microsoft.com/office/word/2010/wordprocessingInk" xmlns:wne="http://schemas.microsoft.com/office/word/2006/wordml" xmlns:wps="http://schemas.microsoft.com/office/word/2010/wordprocessingShape" mc:Ignorable="w14 w15 w16se wp14">
+  <w:p>
+    <w:pPr>
+      <w:pStyle w:val="Header"/>
+      <w:jc w:val="center"/>
+      <w:rPr>
+        <w:sz w:val="28"/>
+        <w:szCs w:val="28"/>
+      </w:rPr>
+    </w:pPr>
+    <w:r>
+      <w:rPr>
+        <w:sz w:val="28"/>
+        <w:szCs w:val="28"/>
+      </w:rPr>
+      <w:t xml:space="preserve">Work Breakdown Structure for Project: </w:t>
+    </w:r>
+    <w:r>
+      <w:rPr>
+        <w:sz w:val="28"/>
+        <w:szCs w:val="28"/>
+      </w:rPr>
+      <w:t>Music Editor</w:t>
+    </w:r>
+    <w:r>
+      <w:rPr>
+        <w:sz w:val="28"/>
+        <w:szCs w:val="28"/>
+      </w:rPr>
+      <w:t xml:space="preserve"> Functionality</w:t>
+    </w:r>
+  </w:p>
+</w:hdr>
 </file>
 
 <file path=word/styles.xml><?xml version="1.0" encoding="utf-8"?>
@@ -329,7 +1220,7 @@
         <w:rFonts w:asciiTheme="minorHAnsi" w:eastAsiaTheme="minorHAnsi" w:hAnsiTheme="minorHAnsi" w:cstheme="minorBidi"/>
         <w:sz w:val="22"/>
         <w:szCs w:val="22"/>
-        <w:lang w:val="en-US" w:eastAsia="en-US" w:bidi="ar-SA"/>
+        <w:lang w:val="en-US" w:eastAsia="en-US" w:bidi="he-IL"/>
       </w:rPr>
     </w:rPrDefault>
     <w:pPrDefault>
@@ -742,6 +1633,69 @@
     <w:semiHidden/>
     <w:unhideWhenUsed/>
   </w:style>
+  <w:style w:type="table" w:styleId="TableGrid">
+    <w:name w:val="Table Grid"/>
+    <w:basedOn w:val="TableNormal"/>
+    <w:uiPriority w:val="39"/>
+    <w:rsid w:val="009E12CE"/>
+    <w:pPr>
+      <w:spacing w:after="0" w:line="240" w:lineRule="auto"/>
+    </w:pPr>
+    <w:tblPr>
+      <w:tblBorders>
+        <w:top w:val="single" w:sz="4" w:space="0" w:color="auto"/>
+        <w:left w:val="single" w:sz="4" w:space="0" w:color="auto"/>
+        <w:bottom w:val="single" w:sz="4" w:space="0" w:color="auto"/>
+        <w:right w:val="single" w:sz="4" w:space="0" w:color="auto"/>
+        <w:insideH w:val="single" w:sz="4" w:space="0" w:color="auto"/>
+        <w:insideV w:val="single" w:sz="4" w:space="0" w:color="auto"/>
+      </w:tblBorders>
+    </w:tblPr>
+  </w:style>
+  <w:style w:type="paragraph" w:styleId="Header">
+    <w:name w:val="header"/>
+    <w:basedOn w:val="Normal"/>
+    <w:link w:val="HeaderChar"/>
+    <w:uiPriority w:val="99"/>
+    <w:unhideWhenUsed/>
+    <w:rsid w:val="009E12CE"/>
+    <w:pPr>
+      <w:tabs>
+        <w:tab w:val="center" w:pos="4680"/>
+        <w:tab w:val="right" w:pos="9360"/>
+      </w:tabs>
+      <w:spacing w:after="0" w:line="240" w:lineRule="auto"/>
+    </w:pPr>
+  </w:style>
+  <w:style w:type="character" w:customStyle="1" w:styleId="HeaderChar">
+    <w:name w:val="Header Char"/>
+    <w:basedOn w:val="DefaultParagraphFont"/>
+    <w:link w:val="Header"/>
+    <w:uiPriority w:val="99"/>
+    <w:rsid w:val="009E12CE"/>
+  </w:style>
+  <w:style w:type="paragraph" w:styleId="Footer">
+    <w:name w:val="footer"/>
+    <w:basedOn w:val="Normal"/>
+    <w:link w:val="FooterChar"/>
+    <w:uiPriority w:val="99"/>
+    <w:unhideWhenUsed/>
+    <w:rsid w:val="009E12CE"/>
+    <w:pPr>
+      <w:tabs>
+        <w:tab w:val="center" w:pos="4680"/>
+        <w:tab w:val="right" w:pos="9360"/>
+      </w:tabs>
+      <w:spacing w:after="0" w:line="240" w:lineRule="auto"/>
+    </w:pPr>
+  </w:style>
+  <w:style w:type="character" w:customStyle="1" w:styleId="FooterChar">
+    <w:name w:val="Footer Char"/>
+    <w:basedOn w:val="DefaultParagraphFont"/>
+    <w:link w:val="Footer"/>
+    <w:uiPriority w:val="99"/>
+    <w:rsid w:val="009E12CE"/>
+  </w:style>
 </w:styles>
 </file>
 
@@ -762,7 +1716,7 @@
         <a:srgbClr val="E7E6E6"/>
       </a:lt2>
       <a:accent1>
-        <a:srgbClr val="5B9BD5"/>
+        <a:srgbClr val="4472C4"/>
       </a:accent1>
       <a:accent2>
         <a:srgbClr val="ED7D31"/>
@@ -774,7 +1728,7 @@
         <a:srgbClr val="FFC000"/>
       </a:accent4>
       <a:accent5>
-        <a:srgbClr val="4472C4"/>
+        <a:srgbClr val="5B9BD5"/>
       </a:accent5>
       <a:accent6>
         <a:srgbClr val="70AD47"/>
@@ -821,6 +1775,23 @@
         <a:font script="Viet" typeface="Times New Roman"/>
         <a:font script="Uigh" typeface="Microsoft Uighur"/>
         <a:font script="Geor" typeface="Sylfaen"/>
+        <a:font script="Armn" typeface="Arial"/>
+        <a:font script="Bugi" typeface="Leelawadee UI"/>
+        <a:font script="Bopo" typeface="Microsoft JhengHei"/>
+        <a:font script="Java" typeface="Javanese Text"/>
+        <a:font script="Lisu" typeface="Segoe UI"/>
+        <a:font script="Mymr" typeface="Myanmar Text"/>
+        <a:font script="Nkoo" typeface="Ebrima"/>
+        <a:font script="Olck" typeface="Nirmala UI"/>
+        <a:font script="Osma" typeface="Ebrima"/>
+        <a:font script="Phag" typeface="Phagspa"/>
+        <a:font script="Syrn" typeface="Estrangelo Edessa"/>
+        <a:font script="Syrj" typeface="Estrangelo Edessa"/>
+        <a:font script="Syre" typeface="Estrangelo Edessa"/>
+        <a:font script="Sora" typeface="Nirmala UI"/>
+        <a:font script="Tale" typeface="Microsoft Tai Le"/>
+        <a:font script="Talu" typeface="Microsoft New Tai Lue"/>
+        <a:font script="Tfng" typeface="Ebrima"/>
       </a:majorFont>
       <a:minorFont>
         <a:latin typeface="Calibri" panose="020F0502020204030204"/>
@@ -856,6 +1827,23 @@
         <a:font script="Viet" typeface="Arial"/>
         <a:font script="Uigh" typeface="Microsoft Uighur"/>
         <a:font script="Geor" typeface="Sylfaen"/>
+        <a:font script="Armn" typeface="Arial"/>
+        <a:font script="Bugi" typeface="Leelawadee UI"/>
+        <a:font script="Bopo" typeface="Microsoft JhengHei"/>
+        <a:font script="Java" typeface="Javanese Text"/>
+        <a:font script="Lisu" typeface="Segoe UI"/>
+        <a:font script="Mymr" typeface="Myanmar Text"/>
+        <a:font script="Nkoo" typeface="Ebrima"/>
+        <a:font script="Olck" typeface="Nirmala UI"/>
+        <a:font script="Osma" typeface="Ebrima"/>
+        <a:font script="Phag" typeface="Phagspa"/>
+        <a:font script="Syrn" typeface="Estrangelo Edessa"/>
+        <a:font script="Syrj" typeface="Estrangelo Edessa"/>
+        <a:font script="Syre" typeface="Estrangelo Edessa"/>
+        <a:font script="Sora" typeface="Nirmala UI"/>
+        <a:font script="Tale" typeface="Microsoft Tai Le"/>
+        <a:font script="Talu" typeface="Microsoft New Tai Lue"/>
+        <a:font script="Tfng" typeface="Ebrima"/>
       </a:minorFont>
     </a:fontScheme>
     <a:fmtScheme name="Office">

</xml_diff>